<commit_message>
adds updated research doc and pdf and also updated to-do list
</commit_message>
<xml_diff>
--- a/researchWk7.docx
+++ b/researchWk7.docx
@@ -70,6 +70,98 @@
       </w:pPr>
       <w:r>
         <w:rPr/>
+        <w:t>Prompts:</w:t>
+      </w:r>
+    </w:p>
+    <w:p>
+      <w:pPr>
+        <w:pStyle w:val="Normal"/>
+        <w:bidi w:val="0"/>
+        <w:jc w:val="left"/>
+        <w:rPr/>
+      </w:pPr>
+      <w:r>
+        <w:rPr/>
+      </w:r>
+    </w:p>
+    <w:p>
+      <w:pPr>
+        <w:pStyle w:val="Normal"/>
+        <w:bidi w:val="0"/>
+        <w:jc w:val="left"/>
+        <w:rPr/>
+      </w:pPr>
+      <w:r>
+        <w:rPr/>
+        <w:t>1: What are 3 HTML elements not mentioned any of the video this week? What do they do and how are they used?</w:t>
+      </w:r>
+    </w:p>
+    <w:p>
+      <w:pPr>
+        <w:pStyle w:val="Normal"/>
+        <w:bidi w:val="0"/>
+        <w:jc w:val="left"/>
+        <w:rPr/>
+      </w:pPr>
+      <w:r>
+        <w:rPr/>
+      </w:r>
+    </w:p>
+    <w:p>
+      <w:pPr>
+        <w:pStyle w:val="Normal"/>
+        <w:bidi w:val="0"/>
+        <w:jc w:val="left"/>
+        <w:rPr/>
+      </w:pPr>
+      <w:r>
+        <w:rPr/>
+        <w:t>2: Choose one of your favorite websites and identify 5 different HTML elements used on the website. Make sure to include the URL in your submission.</w:t>
+      </w:r>
+    </w:p>
+    <w:p>
+      <w:pPr>
+        <w:pStyle w:val="Normal"/>
+        <w:bidi w:val="0"/>
+        <w:jc w:val="left"/>
+        <w:rPr/>
+      </w:pPr>
+      <w:r>
+        <w:rPr/>
+      </w:r>
+    </w:p>
+    <w:p>
+      <w:pPr>
+        <w:pStyle w:val="Normal"/>
+        <w:bidi w:val="0"/>
+        <w:jc w:val="left"/>
+        <w:rPr/>
+      </w:pPr>
+      <w:r>
+        <w:rPr/>
+        <w:t>---***---</w:t>
+      </w:r>
+    </w:p>
+    <w:p>
+      <w:pPr>
+        <w:pStyle w:val="Normal"/>
+        <w:bidi w:val="0"/>
+        <w:jc w:val="left"/>
+        <w:rPr/>
+      </w:pPr>
+      <w:r>
+        <w:rPr/>
+      </w:r>
+    </w:p>
+    <w:p>
+      <w:pPr>
+        <w:pStyle w:val="Normal"/>
+        <w:bidi w:val="0"/>
+        <w:jc w:val="left"/>
+        <w:rPr/>
+      </w:pPr>
+      <w:r>
+        <w:rPr/>
         <w:t>1. I looked up some of the rarest html elements and found some useful ones.</w:t>
       </w:r>
     </w:p>
@@ -1196,6 +1288,1069 @@
       <w:r>
         <w:rPr/>
         <w:t>&lt;p&gt;The Abolition of Man and Fear and Trembling&lt;/p&gt;&lt;/details&gt;</w:t>
+      </w:r>
+    </w:p>
+    <w:p>
+      <w:pPr>
+        <w:pStyle w:val="Normal"/>
+        <w:bidi w:val="0"/>
+        <w:jc w:val="left"/>
+        <w:rPr/>
+      </w:pPr>
+      <w:r>
+        <w:rPr/>
+      </w:r>
+    </w:p>
+    <w:p>
+      <w:pPr>
+        <w:pStyle w:val="Normal"/>
+        <w:bidi w:val="0"/>
+        <w:jc w:val="left"/>
+        <w:rPr/>
+      </w:pPr>
+      <w:r>
+        <w:rPr/>
+        <w:t>---***---</w:t>
+      </w:r>
+    </w:p>
+    <w:p>
+      <w:pPr>
+        <w:pStyle w:val="Normal"/>
+        <w:bidi w:val="0"/>
+        <w:jc w:val="left"/>
+        <w:rPr/>
+      </w:pPr>
+      <w:r>
+        <w:rPr/>
+      </w:r>
+    </w:p>
+    <w:p>
+      <w:pPr>
+        <w:pStyle w:val="Normal"/>
+        <w:bidi w:val="0"/>
+        <w:jc w:val="left"/>
+        <w:rPr/>
+      </w:pPr>
+      <w:r>
+        <w:rPr/>
+        <w:t xml:space="preserve">2. Source: </w:t>
+      </w:r>
+      <w:r>
+        <w:rPr>
+          <w:rStyle w:val="InternetLink"/>
+        </w:rPr>
+        <w:t>https://iep.utm.edu/girard/</w:t>
+      </w:r>
+    </w:p>
+    <w:p>
+      <w:pPr>
+        <w:pStyle w:val="Normal"/>
+        <w:bidi w:val="0"/>
+        <w:jc w:val="left"/>
+        <w:rPr/>
+      </w:pPr>
+      <w:r>
+        <w:rPr/>
+      </w:r>
+    </w:p>
+    <w:p>
+      <w:pPr>
+        <w:pStyle w:val="Normal"/>
+        <w:bidi w:val="0"/>
+        <w:jc w:val="left"/>
+        <w:rPr/>
+      </w:pPr>
+      <w:r>
+        <w:rPr/>
+        <w:t>I couldn’t really think of what my “favorite website” is. Although I do feel like in the past I’ve had one, probably a design or literary site, for some reason now I can’t think of one at all. So I chose one that I’ve had open and keep telling myself I’m going to read about.</w:t>
+      </w:r>
+    </w:p>
+    <w:p>
+      <w:pPr>
+        <w:pStyle w:val="Normal"/>
+        <w:bidi w:val="0"/>
+        <w:jc w:val="left"/>
+        <w:rPr>
+          <w:sz w:val="24"/>
+          <w:szCs w:val="24"/>
+        </w:rPr>
+      </w:pPr>
+      <w:r>
+        <w:rPr>
+          <w:sz w:val="24"/>
+          <w:szCs w:val="24"/>
+        </w:rPr>
+      </w:r>
+    </w:p>
+    <w:p>
+      <w:pPr>
+        <w:pStyle w:val="Normal"/>
+        <w:bidi w:val="0"/>
+        <w:jc w:val="left"/>
+        <w:rPr>
+          <w:sz w:val="24"/>
+          <w:szCs w:val="24"/>
+        </w:rPr>
+      </w:pPr>
+      <w:r>
+        <w:rPr>
+          <w:sz w:val="24"/>
+          <w:szCs w:val="24"/>
+        </w:rPr>
+        <w:t>a.</w:t>
+      </w:r>
+    </w:p>
+    <w:p>
+      <w:pPr>
+        <w:pStyle w:val="Normal"/>
+        <w:bidi w:val="0"/>
+        <w:jc w:val="left"/>
+        <w:rPr>
+          <w:sz w:val="24"/>
+          <w:szCs w:val="24"/>
+        </w:rPr>
+      </w:pPr>
+      <w:r>
+        <w:rPr>
+          <w:sz w:val="24"/>
+          <w:szCs w:val="24"/>
+        </w:rPr>
+      </w:r>
+    </w:p>
+    <w:p>
+      <w:pPr>
+        <w:pStyle w:val="Normal"/>
+        <w:bidi w:val="0"/>
+        <w:jc w:val="left"/>
+        <w:rPr>
+          <w:sz w:val="24"/>
+          <w:szCs w:val="24"/>
+        </w:rPr>
+      </w:pPr>
+      <w:r>
+        <w:rPr>
+          <w:sz w:val="24"/>
+          <w:szCs w:val="24"/>
+        </w:rPr>
+        <w:t>In the course of inspecting this website, I found two tags that had nothing between them and which I’ve never seen before:</w:t>
+      </w:r>
+    </w:p>
+    <w:p>
+      <w:pPr>
+        <w:pStyle w:val="Normal"/>
+        <w:bidi w:val="0"/>
+        <w:jc w:val="left"/>
+        <w:rPr>
+          <w:sz w:val="24"/>
+          <w:szCs w:val="24"/>
+        </w:rPr>
+      </w:pPr>
+      <w:r>
+        <w:rPr>
+          <w:sz w:val="24"/>
+          <w:szCs w:val="24"/>
+        </w:rPr>
+      </w:r>
+    </w:p>
+    <w:p>
+      <w:pPr>
+        <w:pStyle w:val="Normal"/>
+        <w:bidi w:val="0"/>
+        <w:jc w:val="left"/>
+        <w:rPr>
+          <w:rFonts w:ascii="Liberation Mono" w:hAnsi="Liberation Mono"/>
+          <w:sz w:val="21"/>
+          <w:szCs w:val="21"/>
+        </w:rPr>
+      </w:pPr>
+      <w:r>
+        <w:rPr>
+          <w:rFonts w:ascii="Liberation Mono" w:hAnsi="Liberation Mono"/>
+          <w:b w:val="false"/>
+          <w:i w:val="false"/>
+          <w:caps w:val="false"/>
+          <w:smallCaps w:val="false"/>
+          <w:spacing w:val="0"/>
+          <w:sz w:val="21"/>
+          <w:szCs w:val="21"/>
+        </w:rPr>
+        <w:t>&lt;gcse:searchbox-only&gt;&lt;/gcse:searchbox-only&gt;</w:t>
+      </w:r>
+    </w:p>
+    <w:p>
+      <w:pPr>
+        <w:pStyle w:val="Normal"/>
+        <w:bidi w:val="0"/>
+        <w:jc w:val="left"/>
+        <w:rPr/>
+      </w:pPr>
+      <w:r>
+        <w:rPr/>
+      </w:r>
+    </w:p>
+    <w:p>
+      <w:pPr>
+        <w:pStyle w:val="Normal"/>
+        <w:bidi w:val="0"/>
+        <w:jc w:val="left"/>
+        <w:rPr/>
+      </w:pPr>
+      <w:r>
+        <w:rPr/>
+        <w:t>I assume they obviously have to do with the searchbox. But I will have to investigate more where they come from.</w:t>
+      </w:r>
+    </w:p>
+    <w:p>
+      <w:pPr>
+        <w:pStyle w:val="Normal"/>
+        <w:bidi w:val="0"/>
+        <w:jc w:val="left"/>
+        <w:rPr/>
+      </w:pPr>
+      <w:r>
+        <w:rPr/>
+      </w:r>
+    </w:p>
+    <w:p>
+      <w:pPr>
+        <w:pStyle w:val="Normal"/>
+        <w:bidi w:val="0"/>
+        <w:jc w:val="left"/>
+        <w:rPr/>
+      </w:pPr>
+      <w:r>
+        <w:rPr/>
+        <w:t>b.</w:t>
+      </w:r>
+    </w:p>
+    <w:p>
+      <w:pPr>
+        <w:pStyle w:val="Normal"/>
+        <w:bidi w:val="0"/>
+        <w:jc w:val="left"/>
+        <w:rPr/>
+      </w:pPr>
+      <w:r>
+        <w:rPr/>
+      </w:r>
+    </w:p>
+    <w:p>
+      <w:pPr>
+        <w:pStyle w:val="TextBody"/>
+        <w:bidi w:val="0"/>
+        <w:spacing w:lineRule="auto" w:line="240" w:before="0" w:after="0"/>
+        <w:jc w:val="left"/>
+        <w:rPr>
+          <w:rFonts w:ascii="Liberation Mono" w:hAnsi="Liberation Mono"/>
+          <w:sz w:val="21"/>
+          <w:szCs w:val="21"/>
+        </w:rPr>
+      </w:pPr>
+      <w:r>
+        <w:rPr>
+          <w:rFonts w:ascii="Liberation Mono" w:hAnsi="Liberation Mono"/>
+          <w:b w:val="false"/>
+          <w:i w:val="false"/>
+          <w:caps w:val="false"/>
+          <w:smallCaps w:val="false"/>
+          <w:color w:val="881280"/>
+          <w:spacing w:val="0"/>
+          <w:sz w:val="21"/>
+          <w:szCs w:val="21"/>
+        </w:rPr>
+        <w:t xml:space="preserve">&lt;article </w:t>
+      </w:r>
+      <w:r>
+        <w:rPr>
+          <w:rFonts w:ascii="Liberation Mono" w:hAnsi="Liberation Mono"/>
+          <w:b w:val="false"/>
+          <w:i w:val="false"/>
+          <w:caps w:val="false"/>
+          <w:smallCaps w:val="false"/>
+          <w:spacing w:val="0"/>
+          <w:sz w:val="21"/>
+          <w:szCs w:val="21"/>
+        </w:rPr>
+        <w:t>id</w:t>
+      </w:r>
+      <w:r>
+        <w:rPr>
+          <w:rFonts w:ascii="Liberation Mono" w:hAnsi="Liberation Mono"/>
+          <w:b w:val="false"/>
+          <w:i w:val="false"/>
+          <w:caps w:val="false"/>
+          <w:smallCaps w:val="false"/>
+          <w:color w:val="881280"/>
+          <w:spacing w:val="0"/>
+          <w:sz w:val="21"/>
+          <w:szCs w:val="21"/>
+        </w:rPr>
+        <w:t>="</w:t>
+      </w:r>
+      <w:r>
+        <w:rPr>
+          <w:rFonts w:ascii="Liberation Mono" w:hAnsi="Liberation Mono"/>
+          <w:b w:val="false"/>
+          <w:i w:val="false"/>
+          <w:caps w:val="false"/>
+          <w:smallCaps w:val="false"/>
+          <w:spacing w:val="0"/>
+          <w:sz w:val="21"/>
+          <w:szCs w:val="21"/>
+        </w:rPr>
+        <w:t>post-12188</w:t>
+      </w:r>
+      <w:r>
+        <w:rPr>
+          <w:rFonts w:ascii="Liberation Mono" w:hAnsi="Liberation Mono"/>
+          <w:b w:val="false"/>
+          <w:i w:val="false"/>
+          <w:caps w:val="false"/>
+          <w:smallCaps w:val="false"/>
+          <w:color w:val="881280"/>
+          <w:spacing w:val="0"/>
+          <w:sz w:val="21"/>
+          <w:szCs w:val="21"/>
+        </w:rPr>
+        <w:t xml:space="preserve">" </w:t>
+      </w:r>
+      <w:r>
+        <w:rPr>
+          <w:rFonts w:ascii="Liberation Mono" w:hAnsi="Liberation Mono"/>
+          <w:b w:val="false"/>
+          <w:i w:val="false"/>
+          <w:caps w:val="false"/>
+          <w:smallCaps w:val="false"/>
+          <w:spacing w:val="0"/>
+          <w:sz w:val="21"/>
+          <w:szCs w:val="21"/>
+        </w:rPr>
+        <w:t>class</w:t>
+      </w:r>
+      <w:r>
+        <w:rPr>
+          <w:rFonts w:ascii="Liberation Mono" w:hAnsi="Liberation Mono"/>
+          <w:b w:val="false"/>
+          <w:i w:val="false"/>
+          <w:caps w:val="false"/>
+          <w:smallCaps w:val="false"/>
+          <w:color w:val="881280"/>
+          <w:spacing w:val="0"/>
+          <w:sz w:val="21"/>
+          <w:szCs w:val="21"/>
+        </w:rPr>
+        <w:t>="</w:t>
+      </w:r>
+      <w:r>
+        <w:rPr>
+          <w:rFonts w:ascii="Liberation Mono" w:hAnsi="Liberation Mono"/>
+          <w:b w:val="false"/>
+          <w:i w:val="false"/>
+          <w:caps w:val="false"/>
+          <w:smallCaps w:val="false"/>
+          <w:spacing w:val="0"/>
+          <w:sz w:val="21"/>
+          <w:szCs w:val="21"/>
+        </w:rPr>
+        <w:t>post-12188 post type-post status-publish format-standard hentry category-trad-misc</w:t>
+      </w:r>
+      <w:r>
+        <w:rPr>
+          <w:rFonts w:ascii="Liberation Mono" w:hAnsi="Liberation Mono"/>
+          <w:b w:val="false"/>
+          <w:i w:val="false"/>
+          <w:caps w:val="false"/>
+          <w:smallCaps w:val="false"/>
+          <w:color w:val="881280"/>
+          <w:spacing w:val="0"/>
+          <w:sz w:val="21"/>
+          <w:szCs w:val="21"/>
+        </w:rPr>
+        <w:t>"&gt;</w:t>
+      </w:r>
+    </w:p>
+    <w:p>
+      <w:pPr>
+        <w:pStyle w:val="Normal"/>
+        <w:bidi w:val="0"/>
+        <w:jc w:val="left"/>
+        <w:rPr/>
+      </w:pPr>
+      <w:r>
+        <w:rPr/>
+      </w:r>
+    </w:p>
+    <w:p>
+      <w:pPr>
+        <w:pStyle w:val="Normal"/>
+        <w:bidi w:val="0"/>
+        <w:jc w:val="left"/>
+        <w:rPr/>
+      </w:pPr>
+      <w:r>
+        <w:rPr/>
+        <w:t>I read about the article tag here: https://www.w3schools.com/tags/tag_article.asp</w:t>
+      </w:r>
+    </w:p>
+    <w:p>
+      <w:pPr>
+        <w:pStyle w:val="Normal"/>
+        <w:bidi w:val="0"/>
+        <w:jc w:val="left"/>
+        <w:rPr/>
+      </w:pPr>
+      <w:r>
+        <w:rPr/>
+      </w:r>
+    </w:p>
+    <w:p>
+      <w:pPr>
+        <w:pStyle w:val="Normal"/>
+        <w:bidi w:val="0"/>
+        <w:jc w:val="left"/>
+        <w:rPr/>
+      </w:pPr>
+      <w:r>
+        <w:rPr/>
+        <w:t>It seems that you can use this &lt;article&gt; tag to create differentiated articles on the same html page. For instance, as the article says, “An article should make sense on its own and it should be possible to distribute it independently from the rest of the site.” You can use CSS to change the content of an article this way.</w:t>
+      </w:r>
+    </w:p>
+    <w:p>
+      <w:pPr>
+        <w:pStyle w:val="Normal"/>
+        <w:bidi w:val="0"/>
+        <w:jc w:val="left"/>
+        <w:rPr/>
+      </w:pPr>
+      <w:r>
+        <w:rPr/>
+      </w:r>
+    </w:p>
+    <w:p>
+      <w:pPr>
+        <w:pStyle w:val="Normal"/>
+        <w:bidi w:val="0"/>
+        <w:jc w:val="left"/>
+        <w:rPr/>
+      </w:pPr>
+      <w:r>
+        <w:rPr/>
+        <w:t>c.</w:t>
+      </w:r>
+    </w:p>
+    <w:p>
+      <w:pPr>
+        <w:pStyle w:val="Normal"/>
+        <w:bidi w:val="0"/>
+        <w:jc w:val="left"/>
+        <w:rPr/>
+      </w:pPr>
+      <w:r>
+        <w:rPr/>
+      </w:r>
+    </w:p>
+    <w:p>
+      <w:pPr>
+        <w:pStyle w:val="Normal"/>
+        <w:bidi w:val="0"/>
+        <w:jc w:val="left"/>
+        <w:rPr/>
+      </w:pPr>
+      <w:r>
+        <w:rPr/>
+        <w:t>While I knew how links and line items worked in html, I didn’t know that you could make link work the way this following example does, that is, with the href value set to: “#SH5e”.</w:t>
+      </w:r>
+    </w:p>
+    <w:p>
+      <w:pPr>
+        <w:pStyle w:val="Normal"/>
+        <w:bidi w:val="0"/>
+        <w:jc w:val="left"/>
+        <w:rPr/>
+      </w:pPr>
+      <w:r>
+        <w:rPr/>
+      </w:r>
+    </w:p>
+    <w:p>
+      <w:pPr>
+        <w:pStyle w:val="Normal"/>
+        <w:bidi w:val="0"/>
+        <w:jc w:val="left"/>
+        <w:rPr/>
+      </w:pPr>
+      <w:r>
+        <w:rPr>
+          <w:rFonts w:ascii="Liberation Mono" w:hAnsi="Liberation Mono"/>
+          <w:b w:val="false"/>
+          <w:i w:val="false"/>
+          <w:caps w:val="false"/>
+          <w:smallCaps w:val="false"/>
+          <w:spacing w:val="0"/>
+          <w:sz w:val="21"/>
+          <w:szCs w:val="21"/>
+        </w:rPr>
+        <w:t>&lt;li&gt;&lt;a href="</w:t>
+      </w:r>
+      <w:r>
+        <w:fldChar w:fldCharType="begin"/>
+      </w:r>
+      <w:r>
+        <w:rPr>
+          <w:rStyle w:val="InternetLink"/>
+          <w:smallCaps w:val="false"/>
+          <w:caps w:val="false"/>
+          <w:sz w:val="21"/>
+          <w:spacing w:val="0"/>
+          <w:i w:val="false"/>
+          <w:b w:val="false"/>
+          <w:szCs w:val="21"/>
+          <w:rFonts w:ascii="Liberation Mono" w:hAnsi="Liberation Mono"/>
+        </w:rPr>
+        <w:instrText xml:space="preserve"> HYPERLINK "https://iep.utm.edu/girard/" \l "SH5e" \n _blank</w:instrText>
+      </w:r>
+      <w:r>
+        <w:rPr>
+          <w:rStyle w:val="InternetLink"/>
+          <w:smallCaps w:val="false"/>
+          <w:caps w:val="false"/>
+          <w:sz w:val="21"/>
+          <w:spacing w:val="0"/>
+          <w:i w:val="false"/>
+          <w:b w:val="false"/>
+          <w:szCs w:val="21"/>
+          <w:rFonts w:ascii="Liberation Mono" w:hAnsi="Liberation Mono"/>
+        </w:rPr>
+        <w:fldChar w:fldCharType="separate"/>
+      </w:r>
+      <w:r>
+        <w:rPr>
+          <w:rStyle w:val="InternetLink"/>
+          <w:rFonts w:ascii="Liberation Mono" w:hAnsi="Liberation Mono"/>
+          <w:b w:val="false"/>
+          <w:i w:val="false"/>
+          <w:caps w:val="false"/>
+          <w:smallCaps w:val="false"/>
+          <w:spacing w:val="0"/>
+          <w:sz w:val="21"/>
+          <w:szCs w:val="21"/>
+        </w:rPr>
+        <w:t>#SH5e</w:t>
+      </w:r>
+      <w:r>
+        <w:rPr>
+          <w:rStyle w:val="InternetLink"/>
+          <w:smallCaps w:val="false"/>
+          <w:caps w:val="false"/>
+          <w:sz w:val="21"/>
+          <w:spacing w:val="0"/>
+          <w:i w:val="false"/>
+          <w:b w:val="false"/>
+          <w:szCs w:val="21"/>
+          <w:rFonts w:ascii="Liberation Mono" w:hAnsi="Liberation Mono"/>
+        </w:rPr>
+        <w:fldChar w:fldCharType="end"/>
+      </w:r>
+      <w:r>
+        <w:rPr>
+          <w:rFonts w:ascii="Liberation Mono" w:hAnsi="Liberation Mono"/>
+          <w:b w:val="false"/>
+          <w:i w:val="false"/>
+          <w:caps w:val="false"/>
+          <w:smallCaps w:val="false"/>
+          <w:spacing w:val="0"/>
+          <w:sz w:val="21"/>
+          <w:szCs w:val="21"/>
+        </w:rPr>
+        <w:t>"&gt;</w:t>
+      </w:r>
+      <w:r>
+        <w:rPr>
+          <w:rFonts w:ascii="Liberation Mono" w:hAnsi="Liberation Mono"/>
+          <w:b w:val="false"/>
+          <w:i w:val="false"/>
+          <w:caps w:val="false"/>
+          <w:smallCaps w:val="false"/>
+          <w:color w:val="000000"/>
+          <w:spacing w:val="0"/>
+          <w:sz w:val="21"/>
+          <w:szCs w:val="21"/>
+        </w:rPr>
+        <w:t>Atonement</w:t>
+      </w:r>
+      <w:r>
+        <w:rPr>
+          <w:rFonts w:ascii="Liberation Mono" w:hAnsi="Liberation Mono"/>
+          <w:b w:val="false"/>
+          <w:i w:val="false"/>
+          <w:caps w:val="false"/>
+          <w:smallCaps w:val="false"/>
+          <w:spacing w:val="0"/>
+          <w:sz w:val="21"/>
+          <w:szCs w:val="21"/>
+        </w:rPr>
+        <w:t>&lt;/a&gt;&lt;/li&gt;</w:t>
+      </w:r>
+    </w:p>
+    <w:p>
+      <w:pPr>
+        <w:pStyle w:val="Normal"/>
+        <w:bidi w:val="0"/>
+        <w:jc w:val="left"/>
+        <w:rPr/>
+      </w:pPr>
+      <w:r>
+        <w:rPr/>
+      </w:r>
+    </w:p>
+    <w:p>
+      <w:pPr>
+        <w:pStyle w:val="Normal"/>
+        <w:bidi w:val="0"/>
+        <w:jc w:val="left"/>
+        <w:rPr/>
+      </w:pPr>
+      <w:r>
+        <w:rPr/>
+        <w:t>I will have to look this up, too.</w:t>
+      </w:r>
+    </w:p>
+    <w:p>
+      <w:pPr>
+        <w:pStyle w:val="Normal"/>
+        <w:bidi w:val="0"/>
+        <w:jc w:val="left"/>
+        <w:rPr/>
+      </w:pPr>
+      <w:r>
+        <w:rPr/>
+      </w:r>
+    </w:p>
+    <w:p>
+      <w:pPr>
+        <w:pStyle w:val="Normal"/>
+        <w:bidi w:val="0"/>
+        <w:jc w:val="left"/>
+        <w:rPr/>
+      </w:pPr>
+      <w:r>
+        <w:rPr/>
+        <w:t>According to https://www.w3schools.com/tags/att_a_href.asp, you can use the hashtag element to link to other sections of the same page when used in the &lt;a href=””&gt;&lt;/a&gt; tag set.</w:t>
+      </w:r>
+    </w:p>
+    <w:p>
+      <w:pPr>
+        <w:pStyle w:val="Normal"/>
+        <w:bidi w:val="0"/>
+        <w:jc w:val="left"/>
+        <w:rPr/>
+      </w:pPr>
+      <w:r>
+        <w:rPr/>
+      </w:r>
+    </w:p>
+    <w:p>
+      <w:pPr>
+        <w:pStyle w:val="Normal"/>
+        <w:bidi w:val="0"/>
+        <w:jc w:val="left"/>
+        <w:rPr/>
+      </w:pPr>
+      <w:r>
+        <w:rPr/>
+        <w:t>For example, “</w:t>
+      </w:r>
+      <w:r>
+        <w:rPr>
+          <w:rFonts w:ascii="Liberation Mono" w:hAnsi="Liberation Mono"/>
+          <w:b w:val="false"/>
+          <w:i w:val="false"/>
+          <w:caps w:val="false"/>
+          <w:smallCaps w:val="false"/>
+          <w:color w:val="0000CD"/>
+          <w:spacing w:val="0"/>
+          <w:sz w:val="21"/>
+          <w:szCs w:val="21"/>
+        </w:rPr>
+        <w:t>&lt;</w:t>
+      </w:r>
+      <w:r>
+        <w:rPr>
+          <w:rFonts w:ascii="Liberation Mono" w:hAnsi="Liberation Mono"/>
+          <w:b w:val="false"/>
+          <w:i w:val="false"/>
+          <w:caps w:val="false"/>
+          <w:smallCaps w:val="false"/>
+          <w:color w:val="A52A2A"/>
+          <w:spacing w:val="0"/>
+          <w:sz w:val="21"/>
+          <w:szCs w:val="21"/>
+        </w:rPr>
+        <w:t>a</w:t>
+      </w:r>
+      <w:r>
+        <w:rPr>
+          <w:rFonts w:ascii="Liberation Mono" w:hAnsi="Liberation Mono"/>
+          <w:b w:val="false"/>
+          <w:i w:val="false"/>
+          <w:caps w:val="false"/>
+          <w:smallCaps w:val="false"/>
+          <w:color w:val="FF0000"/>
+          <w:spacing w:val="0"/>
+          <w:sz w:val="21"/>
+          <w:szCs w:val="21"/>
+        </w:rPr>
+        <w:t> href</w:t>
+      </w:r>
+      <w:r>
+        <w:rPr>
+          <w:rFonts w:ascii="Liberation Mono" w:hAnsi="Liberation Mono"/>
+          <w:b w:val="false"/>
+          <w:i w:val="false"/>
+          <w:caps w:val="false"/>
+          <w:smallCaps w:val="false"/>
+          <w:color w:val="0000CD"/>
+          <w:spacing w:val="0"/>
+          <w:sz w:val="21"/>
+          <w:szCs w:val="21"/>
+        </w:rPr>
+        <w:t>="#section2"&gt;</w:t>
+      </w:r>
+      <w:r>
+        <w:rPr>
+          <w:rFonts w:ascii="Liberation Mono" w:hAnsi="Liberation Mono"/>
+          <w:b w:val="false"/>
+          <w:i w:val="false"/>
+          <w:caps w:val="false"/>
+          <w:smallCaps w:val="false"/>
+          <w:color w:val="000000"/>
+          <w:spacing w:val="0"/>
+          <w:sz w:val="21"/>
+          <w:szCs w:val="21"/>
+        </w:rPr>
+        <w:t>Go to Section 2</w:t>
+      </w:r>
+      <w:r>
+        <w:rPr>
+          <w:rFonts w:ascii="Liberation Mono" w:hAnsi="Liberation Mono"/>
+          <w:b w:val="false"/>
+          <w:i w:val="false"/>
+          <w:caps w:val="false"/>
+          <w:smallCaps w:val="false"/>
+          <w:color w:val="0000CD"/>
+          <w:spacing w:val="0"/>
+          <w:sz w:val="21"/>
+          <w:szCs w:val="21"/>
+        </w:rPr>
+        <w:t>&lt;</w:t>
+      </w:r>
+      <w:r>
+        <w:rPr>
+          <w:rFonts w:ascii="Liberation Mono" w:hAnsi="Liberation Mono"/>
+          <w:b w:val="false"/>
+          <w:i w:val="false"/>
+          <w:caps w:val="false"/>
+          <w:smallCaps w:val="false"/>
+          <w:color w:val="A52A2A"/>
+          <w:spacing w:val="0"/>
+          <w:sz w:val="21"/>
+          <w:szCs w:val="21"/>
+        </w:rPr>
+        <w:t>/a</w:t>
+      </w:r>
+      <w:r>
+        <w:rPr>
+          <w:rFonts w:ascii="Liberation Mono" w:hAnsi="Liberation Mono"/>
+          <w:b w:val="false"/>
+          <w:i w:val="false"/>
+          <w:caps w:val="false"/>
+          <w:smallCaps w:val="false"/>
+          <w:color w:val="0000CD"/>
+          <w:spacing w:val="0"/>
+          <w:sz w:val="21"/>
+          <w:szCs w:val="21"/>
+        </w:rPr>
+        <w:t>&gt;</w:t>
+      </w:r>
+      <w:r>
+        <w:rPr/>
+        <w:t>”</w:t>
+      </w:r>
+    </w:p>
+    <w:p>
+      <w:pPr>
+        <w:pStyle w:val="Normal"/>
+        <w:bidi w:val="0"/>
+        <w:jc w:val="left"/>
+        <w:rPr/>
+      </w:pPr>
+      <w:r>
+        <w:rPr/>
+      </w:r>
+    </w:p>
+    <w:p>
+      <w:pPr>
+        <w:pStyle w:val="Normal"/>
+        <w:bidi w:val="0"/>
+        <w:jc w:val="left"/>
+        <w:rPr/>
+      </w:pPr>
+      <w:r>
+        <w:rPr/>
+        <w:t>d.</w:t>
+      </w:r>
+    </w:p>
+    <w:p>
+      <w:pPr>
+        <w:pStyle w:val="Normal"/>
+        <w:bidi w:val="0"/>
+        <w:jc w:val="left"/>
+        <w:rPr/>
+      </w:pPr>
+      <w:r>
+        <w:rPr/>
+      </w:r>
+    </w:p>
+    <w:p>
+      <w:pPr>
+        <w:pStyle w:val="Normal"/>
+        <w:bidi w:val="0"/>
+        <w:jc w:val="left"/>
+        <w:rPr/>
+      </w:pPr>
+      <w:r>
+        <w:rPr/>
+        <w:t>Another tag I am not really familiar with used in the source webpage is the &lt;aside&gt; tag.</w:t>
+      </w:r>
+    </w:p>
+    <w:p>
+      <w:pPr>
+        <w:pStyle w:val="Normal"/>
+        <w:bidi w:val="0"/>
+        <w:jc w:val="left"/>
+        <w:rPr/>
+      </w:pPr>
+      <w:r>
+        <w:rPr/>
+      </w:r>
+    </w:p>
+    <w:p>
+      <w:pPr>
+        <w:pStyle w:val="Normal"/>
+        <w:bidi w:val="0"/>
+        <w:jc w:val="left"/>
+        <w:rPr/>
+      </w:pPr>
+      <w:r>
+        <w:rPr>
+          <w:rFonts w:ascii="Liberation Mono" w:hAnsi="Liberation Mono"/>
+          <w:b w:val="false"/>
+          <w:i w:val="false"/>
+          <w:caps w:val="false"/>
+          <w:smallCaps w:val="false"/>
+          <w:spacing w:val="0"/>
+          <w:sz w:val="21"/>
+          <w:szCs w:val="21"/>
+        </w:rPr>
+        <w:t>&lt;aside id="text-3" class="widget widget_text"&gt;&lt;h1 class="widget-title"&gt;</w:t>
+      </w:r>
+      <w:r>
+        <w:rPr>
+          <w:rFonts w:ascii="Liberation Mono" w:hAnsi="Liberation Mono"/>
+          <w:b w:val="false"/>
+          <w:i w:val="false"/>
+          <w:caps w:val="false"/>
+          <w:smallCaps w:val="false"/>
+          <w:color w:val="000000"/>
+          <w:spacing w:val="0"/>
+          <w:sz w:val="21"/>
+          <w:szCs w:val="21"/>
+        </w:rPr>
+        <w:t>Stay Connected</w:t>
+      </w:r>
+      <w:r>
+        <w:rPr>
+          <w:rFonts w:ascii="Liberation Mono" w:hAnsi="Liberation Mono"/>
+          <w:b w:val="false"/>
+          <w:i w:val="false"/>
+          <w:caps w:val="false"/>
+          <w:smallCaps w:val="false"/>
+          <w:spacing w:val="0"/>
+          <w:sz w:val="21"/>
+          <w:szCs w:val="21"/>
+        </w:rPr>
+        <w:t>&lt;/h1&gt;</w:t>
+      </w:r>
+      <w:r>
+        <w:rPr>
+          <w:rFonts w:ascii="Liberation Mono" w:hAnsi="Liberation Mono"/>
+          <w:b w:val="false"/>
+          <w:i w:val="false"/>
+          <w:caps w:val="false"/>
+          <w:smallCaps w:val="false"/>
+          <w:spacing w:val="0"/>
+          <w:sz w:val="21"/>
+          <w:szCs w:val="21"/>
+        </w:rPr>
+        <w:t>&lt;div class="textwidget"&gt;&lt;p&gt;</w:t>
+      </w:r>
+      <w:r>
+        <w:rPr>
+          <w:rFonts w:ascii="Liberation Mono" w:hAnsi="Liberation Mono"/>
+          <w:b w:val="false"/>
+          <w:i w:val="false"/>
+          <w:caps w:val="false"/>
+          <w:smallCaps w:val="false"/>
+          <w:color w:val="000000"/>
+          <w:spacing w:val="0"/>
+          <w:sz w:val="21"/>
+          <w:szCs w:val="21"/>
+        </w:rPr>
+        <w:t>&amp;nbsp&amp;nbsp</w:t>
+      </w:r>
+      <w:r>
+        <w:rPr>
+          <w:rFonts w:ascii="Liberation Mono" w:hAnsi="Liberation Mono"/>
+          <w:b w:val="false"/>
+          <w:i w:val="false"/>
+          <w:caps w:val="false"/>
+          <w:smallCaps w:val="false"/>
+          <w:spacing w:val="0"/>
+          <w:sz w:val="21"/>
+          <w:szCs w:val="21"/>
+        </w:rPr>
+        <w:t>&lt;a href="</w:t>
+      </w:r>
+      <w:hyperlink r:id="rId2" w:tgtFrame="_blank">
+        <w:r>
+          <w:rPr>
+            <w:rStyle w:val="InternetLink"/>
+            <w:rFonts w:ascii="Liberation Mono" w:hAnsi="Liberation Mono"/>
+            <w:b w:val="false"/>
+            <w:i w:val="false"/>
+            <w:caps w:val="false"/>
+            <w:smallCaps w:val="false"/>
+            <w:spacing w:val="0"/>
+            <w:sz w:val="21"/>
+            <w:szCs w:val="21"/>
+          </w:rPr>
+          <w:t>https://www.facebook.com/iephilosophy</w:t>
+        </w:r>
+      </w:hyperlink>
+      <w:r>
+        <w:rPr>
+          <w:rFonts w:ascii="Liberation Mono" w:hAnsi="Liberation Mono"/>
+          <w:b w:val="false"/>
+          <w:i w:val="false"/>
+          <w:caps w:val="false"/>
+          <w:smallCaps w:val="false"/>
+          <w:spacing w:val="0"/>
+          <w:sz w:val="21"/>
+          <w:szCs w:val="21"/>
+        </w:rPr>
+        <w:t>"&gt;&lt;img src="https://iep.utm.edu/wp-content/media/Facebook.png"&gt;&lt;!---...shortened...---&gt;&lt;/p&gt;&lt;/div&gt;</w:t>
+      </w:r>
+      <w:r>
+        <w:rPr>
+          <w:rFonts w:ascii="Liberation Mono" w:hAnsi="Liberation Mono"/>
+          <w:b w:val="false"/>
+          <w:i w:val="false"/>
+          <w:caps w:val="false"/>
+          <w:smallCaps w:val="false"/>
+          <w:color w:val="881280"/>
+          <w:spacing w:val="0"/>
+          <w:sz w:val="21"/>
+          <w:szCs w:val="21"/>
+        </w:rPr>
+        <w:t>&lt;/aside&gt;</w:t>
+      </w:r>
+    </w:p>
+    <w:p>
+      <w:pPr>
+        <w:pStyle w:val="Normal"/>
+        <w:bidi w:val="0"/>
+        <w:jc w:val="left"/>
+        <w:rPr>
+          <w:rFonts w:ascii="monospace" w:hAnsi="monospace"/>
+          <w:b w:val="false"/>
+          <w:i w:val="false"/>
+          <w:caps w:val="false"/>
+          <w:smallCaps w:val="false"/>
+          <w:spacing w:val="0"/>
+          <w:sz w:val="28"/>
+        </w:rPr>
+      </w:pPr>
+      <w:r>
+        <w:rPr/>
+      </w:r>
+    </w:p>
+    <w:p>
+      <w:pPr>
+        <w:pStyle w:val="Normal"/>
+        <w:bidi w:val="0"/>
+        <w:jc w:val="left"/>
+        <w:rPr/>
+      </w:pPr>
+      <w:r>
+        <w:rPr/>
+      </w:r>
+    </w:p>
+    <w:p>
+      <w:pPr>
+        <w:pStyle w:val="Normal"/>
+        <w:bidi w:val="0"/>
+        <w:jc w:val="left"/>
+        <w:rPr/>
+      </w:pPr>
+      <w:r>
+        <w:rPr/>
+        <w:t>Here it is used to link to other webpages.</w:t>
+      </w:r>
+    </w:p>
+    <w:p>
+      <w:pPr>
+        <w:pStyle w:val="Normal"/>
+        <w:bidi w:val="0"/>
+        <w:jc w:val="left"/>
+        <w:rPr/>
+      </w:pPr>
+      <w:r>
+        <w:rPr/>
+      </w:r>
+    </w:p>
+    <w:p>
+      <w:pPr>
+        <w:pStyle w:val="Normal"/>
+        <w:bidi w:val="0"/>
+        <w:jc w:val="left"/>
+        <w:rPr/>
+      </w:pPr>
+      <w:r>
+        <w:rPr/>
+        <w:t>e.</w:t>
+      </w:r>
+    </w:p>
+    <w:p>
+      <w:pPr>
+        <w:pStyle w:val="Normal"/>
+        <w:bidi w:val="0"/>
+        <w:jc w:val="left"/>
+        <w:rPr/>
+      </w:pPr>
+      <w:r>
+        <w:rPr/>
+      </w:r>
+    </w:p>
+    <w:p>
+      <w:pPr>
+        <w:pStyle w:val="Normal"/>
+        <w:bidi w:val="0"/>
+        <w:jc w:val="left"/>
+        <w:rPr/>
+      </w:pPr>
+      <w:r>
+        <w:rPr/>
+        <w:t>The webpage also used a surprising number of &lt;option&gt; and &lt;script&gt; tags. I definitely didn’t know you could use that many script tags. I guess I thought all the script had to be just in one tag.</w:t>
       </w:r>
     </w:p>
     <w:sectPr>
@@ -1205,6 +2360,7 @@
       <w:pgNumType w:fmt="decimal"/>
       <w:formProt w:val="false"/>
       <w:textDirection w:val="lrTb"/>
+      <w:docGrid w:type="default" w:linePitch="100" w:charSpace="0"/>
     </w:sectPr>
   </w:body>
 </w:document>
@@ -1224,7 +2380,6 @@
     </w:rPrDefault>
     <w:pPrDefault>
       <w:pPr>
-        <w:widowControl/>
         <w:suppressAutoHyphens w:val="true"/>
       </w:pPr>
     </w:pPrDefault>
@@ -1234,7 +2389,10 @@
     <w:qFormat/>
     <w:pPr>
       <w:widowControl/>
+      <w:suppressAutoHyphens w:val="true"/>
       <w:bidi w:val="0"/>
+      <w:spacing w:before="0" w:after="0"/>
+      <w:jc w:val="left"/>
     </w:pPr>
     <w:rPr>
       <w:rFonts w:ascii="Liberation Serif" w:hAnsi="Liberation Serif" w:eastAsia="Noto Serif CJK SC" w:cs="Lohit Devanagari"/>
@@ -1243,6 +2401,14 @@
       <w:sz w:val="24"/>
       <w:szCs w:val="24"/>
       <w:lang w:val="en-US" w:eastAsia="zh-CN" w:bidi="hi-IN"/>
+    </w:rPr>
+  </w:style>
+  <w:style w:type="character" w:styleId="InternetLink">
+    <w:name w:val="Hyperlink"/>
+    <w:rPr>
+      <w:color w:val="000080"/>
+      <w:u w:val="single"/>
+      <w:lang w:val="zxx" w:eastAsia="zxx" w:bidi="zxx"/>
     </w:rPr>
   </w:style>
   <w:style w:type="paragraph" w:styleId="Heading">
@@ -1304,5 +2470,28 @@
       <w:lang w:val="zxx" w:eastAsia="zxx" w:bidi="zxx"/>
     </w:rPr>
   </w:style>
+  <w:style w:type="paragraph" w:styleId="TableContents">
+    <w:name w:val="Table Contents"/>
+    <w:basedOn w:val="Normal"/>
+    <w:qFormat/>
+    <w:pPr>
+      <w:widowControl w:val="false"/>
+      <w:suppressLineNumbers/>
+    </w:pPr>
+    <w:rPr/>
+  </w:style>
+  <w:style w:type="paragraph" w:styleId="TableHeading">
+    <w:name w:val="Table Heading"/>
+    <w:basedOn w:val="TableContents"/>
+    <w:qFormat/>
+    <w:pPr>
+      <w:suppressLineNumbers/>
+      <w:jc w:val="center"/>
+    </w:pPr>
+    <w:rPr>
+      <w:b/>
+      <w:bCs/>
+    </w:rPr>
+  </w:style>
 </w:styles>
 </file>
</xml_diff>